<commit_message>
added my updated resume
</commit_message>
<xml_diff>
--- a/doc/resume.docx
+++ b/doc/resume.docx
@@ -73,8 +73,16 @@
         <w:rPr>
           <w:sz w:val="21"/>
         </w:rPr>
-        <w:t>lam-parker.github.io/my_portfolio_website</w:t>
-      </w:r>
+        <w:t>lam-parker.github.io/</w:t>
+      </w:r>
+      <w:proofErr w:type="spellStart"/>
+      <w:r>
+        <w:rPr>
+          <w:sz w:val="21"/>
+        </w:rPr>
+        <w:t>my_portfolio_website</w:t>
+      </w:r>
+      <w:proofErr w:type="spellEnd"/>
       <w:r>
         <w:rPr>
           <w:rFonts w:ascii="Symbol" w:hAnsi="Symbol" w:cs="Symbol"/>
@@ -82,17 +90,6 @@
         </w:rPr>
         <w:t></w:t>
       </w:r>
-    </w:p>
-    <w:p>
-      <w:pPr>
-        <w:pStyle w:val="Default"/>
-        <w:ind w:left="2880" w:hanging="2880"/>
-        <w:rPr>
-          <w:rFonts w:ascii="Times New Roman" w:hAnsi="Times New Roman" w:cs="Times New Roman"/>
-          <w:sz w:val="20"/>
-          <w:szCs w:val="20"/>
-        </w:rPr>
-      </w:pPr>
     </w:p>
     <w:p>
       <w:pPr>
@@ -281,7 +278,23 @@
           <w:rFonts w:eastAsia="MS Mincho"/>
           <w:sz w:val="22"/>
         </w:rPr>
-        <w:t>Joomla!, WordP</w:t>
+        <w:t>Joomla</w:t>
+      </w:r>
+      <w:proofErr w:type="gramStart"/>
+      <w:r>
+        <w:rPr>
+          <w:rFonts w:eastAsia="MS Mincho"/>
+          <w:sz w:val="22"/>
+        </w:rPr>
+        <w:t>!,</w:t>
+      </w:r>
+      <w:proofErr w:type="gramEnd"/>
+      <w:r>
+        <w:rPr>
+          <w:rFonts w:eastAsia="MS Mincho"/>
+          <w:sz w:val="22"/>
+        </w:rPr>
+        <w:t xml:space="preserve"> WordP</w:t>
       </w:r>
       <w:r>
         <w:rPr>
@@ -345,8 +358,17 @@
           <w:rFonts w:eastAsia="MS Mincho"/>
           <w:sz w:val="22"/>
         </w:rPr>
-        <w:t>, jQuery</w:t>
-      </w:r>
+        <w:t xml:space="preserve">, </w:t>
+      </w:r>
+      <w:proofErr w:type="spellStart"/>
+      <w:r>
+        <w:rPr>
+          <w:rFonts w:eastAsia="MS Mincho"/>
+          <w:sz w:val="22"/>
+        </w:rPr>
+        <w:t>jQuery</w:t>
+      </w:r>
+      <w:proofErr w:type="spellEnd"/>
     </w:p>
     <w:p>
       <w:pPr>
@@ -493,6 +515,7 @@
         </w:rPr>
         <w:t xml:space="preserve"> </w:t>
       </w:r>
+      <w:proofErr w:type="spellStart"/>
       <w:r>
         <w:rPr>
           <w:rFonts w:eastAsia="MS Mincho"/>
@@ -505,13 +528,21 @@
           <w:rFonts w:eastAsia="MS Mincho"/>
           <w:sz w:val="22"/>
         </w:rPr>
-        <w:t xml:space="preserve">it, </w:t>
-      </w:r>
+        <w:t>it</w:t>
+      </w:r>
+      <w:proofErr w:type="spellEnd"/>
       <w:r>
         <w:rPr>
           <w:rFonts w:eastAsia="MS Mincho"/>
           <w:sz w:val="22"/>
         </w:rPr>
+        <w:t xml:space="preserve">, </w:t>
+      </w:r>
+      <w:r>
+        <w:rPr>
+          <w:rFonts w:eastAsia="MS Mincho"/>
+          <w:sz w:val="22"/>
+        </w:rPr>
         <w:t xml:space="preserve">Bootstrap, </w:t>
       </w:r>
       <w:r>
@@ -540,7 +571,23 @@
           <w:rFonts w:eastAsia="MS Mincho"/>
           <w:sz w:val="22"/>
         </w:rPr>
-        <w:t xml:space="preserve"> phpMyAdmin,</w:t>
+        <w:t xml:space="preserve"> </w:t>
+      </w:r>
+      <w:proofErr w:type="spellStart"/>
+      <w:r>
+        <w:rPr>
+          <w:rFonts w:eastAsia="MS Mincho"/>
+          <w:sz w:val="22"/>
+        </w:rPr>
+        <w:t>phpMyAdmin</w:t>
+      </w:r>
+      <w:proofErr w:type="spellEnd"/>
+      <w:r>
+        <w:rPr>
+          <w:rFonts w:eastAsia="MS Mincho"/>
+          <w:sz w:val="22"/>
+        </w:rPr>
+        <w:t>,</w:t>
       </w:r>
       <w:r>
         <w:rPr>
@@ -669,12 +716,12 @@
     </w:p>
     <w:p>
       <w:pPr>
-        <w:pStyle w:val="Textbody"/>
-        <w:rPr>
-          <w:b/>
-          <w:smallCaps/>
-          <w:sz w:val="22"/>
-          <w:szCs w:val="22"/>
+        <w:pStyle w:val="Standard"/>
+        <w:spacing w:after="120"/>
+        <w:ind w:left="720"/>
+        <w:rPr>
+          <w:rFonts w:eastAsia="MS Mincho"/>
+          <w:sz w:val="22"/>
         </w:rPr>
       </w:pPr>
     </w:p>
@@ -827,7 +874,6 @@
       <w:pPr>
         <w:pStyle w:val="Textbody"/>
         <w:spacing w:before="0"/>
-        <w:jc w:val="center"/>
         <w:rPr>
           <w:b/>
           <w:sz w:val="22"/>
@@ -864,7 +910,7 @@
           <w:sz w:val="22"/>
           <w:szCs w:val="22"/>
         </w:rPr>
-        <w:t>New Media Developer</w:t>
+        <w:t>Software Team &amp; Final Quality Assurance</w:t>
       </w:r>
     </w:p>
     <w:p>
@@ -884,47 +930,7 @@
           <w:sz w:val="22"/>
           <w:szCs w:val="22"/>
         </w:rPr>
-        <w:t>OCTOBER</w:t>
-      </w:r>
-      <w:r>
-        <w:rPr>
-          <w:b/>
-          <w:sz w:val="22"/>
-          <w:szCs w:val="22"/>
-        </w:rPr>
-        <w:t xml:space="preserve"> 2012</w:t>
-      </w:r>
-      <w:r>
-        <w:rPr>
-          <w:b/>
-          <w:sz w:val="22"/>
-          <w:szCs w:val="22"/>
-        </w:rPr>
-        <w:t xml:space="preserve"> – </w:t>
-      </w:r>
-      <w:r>
-        <w:rPr>
-          <w:b/>
-          <w:sz w:val="22"/>
-          <w:szCs w:val="22"/>
-        </w:rPr>
-        <w:t>MAR</w:t>
-      </w:r>
-      <w:r>
-        <w:rPr>
-          <w:b/>
-          <w:sz w:val="22"/>
-          <w:szCs w:val="22"/>
-        </w:rPr>
-        <w:t xml:space="preserve">CH </w:t>
-      </w:r>
-      <w:r>
-        <w:rPr>
-          <w:b/>
-          <w:sz w:val="22"/>
-          <w:szCs w:val="22"/>
-        </w:rPr>
-        <w:t>2015</w:t>
+        <w:t>December 2015 – Current</w:t>
       </w:r>
     </w:p>
     <w:p>
@@ -942,275 +948,112 @@
           <w:sz w:val="22"/>
           <w:szCs w:val="22"/>
         </w:rPr>
-        <w:t>NEW WEST, LLC- LOUISVILLE, KENTUCKY</w:t>
+        <w:t>GREENSTREAM INTERNATIONAL - LOUISVILLE, KENTUCKY</w:t>
       </w:r>
     </w:p>
     <w:p>
       <w:pPr>
         <w:pStyle w:val="Textbody"/>
-        <w:rPr>
-          <w:sz w:val="22"/>
-          <w:szCs w:val="22"/>
-        </w:rPr>
-      </w:pPr>
-      <w:r>
-        <w:rPr>
-          <w:sz w:val="22"/>
-          <w:szCs w:val="22"/>
-        </w:rPr>
-        <w:t>I a</w:t>
-      </w:r>
-      <w:r>
-        <w:rPr>
-          <w:sz w:val="22"/>
-          <w:szCs w:val="22"/>
-        </w:rPr>
-        <w:t>pplied software</w:t>
-      </w:r>
-      <w:r>
-        <w:rPr>
-          <w:sz w:val="22"/>
-          <w:szCs w:val="22"/>
-        </w:rPr>
-        <w:t xml:space="preserve"> and updated all of the systems at the company. I</w:t>
-      </w:r>
-      <w:r>
-        <w:rPr>
-          <w:sz w:val="22"/>
-          <w:szCs w:val="22"/>
-        </w:rPr>
-        <w:t xml:space="preserve"> m</w:t>
-      </w:r>
-      <w:r>
-        <w:rPr>
-          <w:sz w:val="22"/>
-          <w:szCs w:val="22"/>
-        </w:rPr>
-        <w:t xml:space="preserve">ade edits and designed print ads, </w:t>
-      </w:r>
-      <w:r>
-        <w:rPr>
-          <w:sz w:val="22"/>
-          <w:szCs w:val="22"/>
-        </w:rPr>
-        <w:t xml:space="preserve">web </w:t>
-      </w:r>
-      <w:r>
-        <w:rPr>
-          <w:sz w:val="22"/>
-          <w:szCs w:val="22"/>
-        </w:rPr>
-        <w:t xml:space="preserve">banner </w:t>
-      </w:r>
-      <w:r>
-        <w:rPr>
-          <w:sz w:val="22"/>
-          <w:szCs w:val="22"/>
-        </w:rPr>
-        <w:t xml:space="preserve">ads, </w:t>
-      </w:r>
-      <w:r>
-        <w:rPr>
-          <w:sz w:val="22"/>
-          <w:szCs w:val="22"/>
-        </w:rPr>
-        <w:t xml:space="preserve">social media ads, banner shade ads, </w:t>
-      </w:r>
-      <w:r>
-        <w:rPr>
-          <w:sz w:val="22"/>
-          <w:szCs w:val="22"/>
-        </w:rPr>
-        <w:t>billboard</w:t>
-      </w:r>
-      <w:r>
-        <w:rPr>
-          <w:sz w:val="22"/>
-          <w:szCs w:val="22"/>
-        </w:rPr>
-        <w:t xml:space="preserve"> ads, program books, brochures and</w:t>
-      </w:r>
-      <w:r>
-        <w:rPr>
-          <w:sz w:val="22"/>
-          <w:szCs w:val="22"/>
-        </w:rPr>
-        <w:t xml:space="preserve"> developed and </w:t>
-      </w:r>
-      <w:r>
-        <w:rPr>
-          <w:sz w:val="22"/>
-          <w:szCs w:val="22"/>
-        </w:rPr>
-        <w:t xml:space="preserve">because I was the only employee who could build Joomla websites, I </w:t>
-      </w:r>
-      <w:r>
-        <w:rPr>
-          <w:sz w:val="22"/>
-          <w:szCs w:val="22"/>
-        </w:rPr>
-        <w:t>maintained a few CMS</w:t>
-      </w:r>
-      <w:r>
-        <w:rPr>
-          <w:sz w:val="22"/>
-          <w:szCs w:val="22"/>
-        </w:rPr>
-        <w:t xml:space="preserve"> websites internally for the company and externally for clients. </w:t>
-      </w:r>
-      <w:r>
-        <w:rPr>
-          <w:sz w:val="22"/>
-          <w:szCs w:val="22"/>
-        </w:rPr>
-        <w:t>I provided</w:t>
-      </w:r>
-      <w:r>
-        <w:rPr>
-          <w:sz w:val="22"/>
-          <w:szCs w:val="22"/>
-        </w:rPr>
-        <w:t xml:space="preserve"> the new </w:t>
-      </w:r>
-      <w:r>
-        <w:rPr>
-          <w:sz w:val="22"/>
-          <w:szCs w:val="22"/>
-        </w:rPr>
-        <w:t>business</w:t>
-      </w:r>
-      <w:r>
-        <w:rPr>
-          <w:sz w:val="22"/>
-          <w:szCs w:val="22"/>
-        </w:rPr>
-        <w:t xml:space="preserve"> team </w:t>
-      </w:r>
-      <w:r>
-        <w:rPr>
-          <w:sz w:val="22"/>
-          <w:szCs w:val="22"/>
-        </w:rPr>
-        <w:t>with physical copies of our capabilities</w:t>
-      </w:r>
-      <w:r>
-        <w:rPr>
-          <w:sz w:val="22"/>
-          <w:szCs w:val="22"/>
-        </w:rPr>
-        <w:t xml:space="preserve"> books</w:t>
-      </w:r>
-      <w:r>
-        <w:rPr>
-          <w:sz w:val="22"/>
-          <w:szCs w:val="22"/>
-        </w:rPr>
-        <w:t xml:space="preserve"> in a short period of time and stay</w:t>
-      </w:r>
-      <w:r>
-        <w:rPr>
-          <w:sz w:val="22"/>
-          <w:szCs w:val="22"/>
-        </w:rPr>
-        <w:t xml:space="preserve">ed well </w:t>
-      </w:r>
-      <w:r>
-        <w:rPr>
-          <w:sz w:val="22"/>
-          <w:szCs w:val="22"/>
-        </w:rPr>
-        <w:t>over</w:t>
-      </w:r>
-      <w:r>
-        <w:rPr>
-          <w:sz w:val="22"/>
-          <w:szCs w:val="22"/>
-        </w:rPr>
-        <w:t xml:space="preserve"> time,</w:t>
-      </w:r>
-      <w:r>
-        <w:rPr>
-          <w:sz w:val="22"/>
-          <w:szCs w:val="22"/>
-        </w:rPr>
-        <w:t xml:space="preserve"> if needed</w:t>
-      </w:r>
-      <w:r>
-        <w:rPr>
-          <w:sz w:val="22"/>
-          <w:szCs w:val="22"/>
-        </w:rPr>
-        <w:t>.</w:t>
-      </w:r>
-      <w:r>
-        <w:rPr>
-          <w:sz w:val="22"/>
-          <w:szCs w:val="22"/>
-        </w:rPr>
-        <w:t xml:space="preserve"> </w:t>
-      </w:r>
-      <w:r>
-        <w:rPr>
-          <w:sz w:val="22"/>
-          <w:szCs w:val="22"/>
-        </w:rPr>
-        <w:t xml:space="preserve">Working with the production team I delivered and executed new ways to present the company </w:t>
-      </w:r>
-      <w:r>
-        <w:rPr>
-          <w:sz w:val="22"/>
-          <w:szCs w:val="22"/>
-        </w:rPr>
-        <w:t>by using new presentation software and coming up with an idea to turn our physical capability books into a digital book to embed into our website and to email out</w:t>
-      </w:r>
-      <w:r>
-        <w:rPr>
-          <w:sz w:val="22"/>
-          <w:szCs w:val="22"/>
-        </w:rPr>
-        <w:t>.</w:t>
+        <w:spacing w:before="0"/>
+        <w:rPr>
+          <w:b/>
+          <w:sz w:val="22"/>
+          <w:szCs w:val="22"/>
+        </w:rPr>
+      </w:pPr>
+      <w:r>
+        <w:rPr>
+          <w:sz w:val="22"/>
+          <w:szCs w:val="22"/>
+        </w:rPr>
+        <w:t xml:space="preserve">Working with the Software Team </w:t>
+      </w:r>
+      <w:r>
+        <w:rPr>
+          <w:sz w:val="22"/>
+          <w:szCs w:val="22"/>
+        </w:rPr>
+        <w:t>my job is</w:t>
+      </w:r>
+      <w:r>
+        <w:rPr>
+          <w:sz w:val="22"/>
+          <w:szCs w:val="22"/>
+        </w:rPr>
+        <w:t xml:space="preserve"> to wipe data from the devices and restore them back to their factory settings. </w:t>
+      </w:r>
+      <w:r>
+        <w:rPr>
+          <w:sz w:val="22"/>
+          <w:szCs w:val="22"/>
+        </w:rPr>
+        <w:t>I apply</w:t>
+      </w:r>
+      <w:r>
+        <w:rPr>
+          <w:sz w:val="22"/>
+          <w:szCs w:val="22"/>
+        </w:rPr>
+        <w:t xml:space="preserve"> software to various cellphones, tablets and </w:t>
+      </w:r>
+      <w:proofErr w:type="spellStart"/>
+      <w:r>
+        <w:rPr>
+          <w:sz w:val="22"/>
+          <w:szCs w:val="22"/>
+        </w:rPr>
+        <w:t>iPads</w:t>
+      </w:r>
+      <w:proofErr w:type="spellEnd"/>
+      <w:r>
+        <w:rPr>
+          <w:sz w:val="22"/>
+          <w:szCs w:val="22"/>
+        </w:rPr>
+        <w:t xml:space="preserve">. </w:t>
+      </w:r>
+      <w:r>
+        <w:rPr>
+          <w:sz w:val="22"/>
+          <w:szCs w:val="22"/>
+        </w:rPr>
+        <w:t>I am also working with the Final Q</w:t>
+      </w:r>
+      <w:r>
+        <w:rPr>
+          <w:sz w:val="22"/>
+          <w:szCs w:val="22"/>
+        </w:rPr>
+        <w:t xml:space="preserve">uality Assurance Team. As FQA, I have to </w:t>
+      </w:r>
+      <w:r>
+        <w:rPr>
+          <w:sz w:val="22"/>
+          <w:szCs w:val="22"/>
+        </w:rPr>
+        <w:t xml:space="preserve">verify the </w:t>
+      </w:r>
+      <w:r>
+        <w:rPr>
+          <w:sz w:val="22"/>
+          <w:szCs w:val="22"/>
+        </w:rPr>
+        <w:t xml:space="preserve">devices </w:t>
+      </w:r>
+      <w:r>
+        <w:rPr>
+          <w:sz w:val="22"/>
+          <w:szCs w:val="22"/>
+        </w:rPr>
+        <w:t>and assure that they meet the requirements to move on to the sales department.</w:t>
       </w:r>
     </w:p>
     <w:p>
       <w:pPr>
         <w:pStyle w:val="Textbody"/>
-        <w:rPr>
-          <w:sz w:val="22"/>
-          <w:szCs w:val="22"/>
-        </w:rPr>
-      </w:pPr>
-    </w:p>
-    <w:p>
-      <w:pPr>
-        <w:pStyle w:val="Textbody"/>
-        <w:rPr>
-          <w:sz w:val="22"/>
-          <w:szCs w:val="22"/>
-        </w:rPr>
-      </w:pPr>
-    </w:p>
-    <w:p>
-      <w:pPr>
-        <w:pStyle w:val="Textbody"/>
-        <w:rPr>
-          <w:sz w:val="22"/>
-          <w:szCs w:val="22"/>
-        </w:rPr>
-      </w:pPr>
-    </w:p>
-    <w:p>
-      <w:pPr>
-        <w:pStyle w:val="Textbody"/>
-        <w:rPr>
-          <w:sz w:val="22"/>
-          <w:szCs w:val="22"/>
-        </w:rPr>
-      </w:pPr>
-    </w:p>
-    <w:p>
-      <w:pPr>
-        <w:pStyle w:val="Textbody"/>
-        <w:rPr>
+        <w:spacing w:before="0"/>
+        <w:rPr>
+          <w:b/>
           <w:sz w:val="22"/>
           <w:szCs w:val="22"/>
         </w:rPr>
@@ -1222,6 +1065,7 @@
         <w:spacing w:before="0"/>
         <w:jc w:val="center"/>
         <w:rPr>
+          <w:b/>
           <w:sz w:val="22"/>
           <w:szCs w:val="22"/>
         </w:rPr>
@@ -1238,15 +1082,6 @@
           <w:szCs w:val="22"/>
         </w:rPr>
       </w:pPr>
-      <w:r>
-        <w:rPr>
-          <w:b/>
-          <w:sz w:val="22"/>
-          <w:szCs w:val="22"/>
-        </w:rPr>
-        <w:lastRenderedPageBreak/>
-        <w:t>New Media Developer</w:t>
-      </w:r>
     </w:p>
     <w:p>
       <w:pPr>
@@ -1265,23 +1100,7 @@
           <w:sz w:val="22"/>
           <w:szCs w:val="22"/>
         </w:rPr>
-        <w:t>JANUARY</w:t>
-      </w:r>
-      <w:r>
-        <w:rPr>
-          <w:b/>
-          <w:sz w:val="22"/>
-          <w:szCs w:val="22"/>
-        </w:rPr>
-        <w:t xml:space="preserve"> 2012</w:t>
-      </w:r>
-      <w:r>
-        <w:rPr>
-          <w:b/>
-          <w:sz w:val="22"/>
-          <w:szCs w:val="22"/>
-        </w:rPr>
-        <w:t xml:space="preserve"> – OCTOBER 2012</w:t>
+        <w:t>New Media Developer</w:t>
       </w:r>
     </w:p>
     <w:p>
@@ -1290,153 +1109,59 @@
         <w:spacing w:before="0"/>
         <w:jc w:val="center"/>
         <w:rPr>
-          <w:sz w:val="22"/>
-          <w:szCs w:val="22"/>
-        </w:rPr>
-      </w:pPr>
-      <w:r>
-        <w:rPr>
-          <w:sz w:val="22"/>
-          <w:szCs w:val="22"/>
-        </w:rPr>
-        <w:t>MO’ BETTER MARKETING, LLC- LOUISVILLE, KENTUCKY</w:t>
-      </w:r>
-    </w:p>
-    <w:p>
-      <w:pPr>
-        <w:pStyle w:val="Textbody"/>
-        <w:rPr>
-          <w:sz w:val="22"/>
-          <w:szCs w:val="22"/>
-        </w:rPr>
-      </w:pPr>
-      <w:r>
-        <w:rPr>
-          <w:sz w:val="22"/>
-          <w:szCs w:val="22"/>
-        </w:rPr>
-        <w:t xml:space="preserve">I applied software and updated all of the systems at the company.  </w:t>
-      </w:r>
-      <w:r>
-        <w:rPr>
-          <w:sz w:val="22"/>
-          <w:szCs w:val="22"/>
-        </w:rPr>
-        <w:t xml:space="preserve">Because I was the only designer and developer at the company, </w:t>
-      </w:r>
-      <w:r>
-        <w:rPr>
-          <w:color w:val="000000"/>
-          <w:sz w:val="22"/>
-          <w:szCs w:val="22"/>
-        </w:rPr>
-        <w:t xml:space="preserve">I designed and developed internal </w:t>
-      </w:r>
-      <w:r>
-        <w:rPr>
-          <w:color w:val="000000"/>
-          <w:sz w:val="22"/>
-          <w:szCs w:val="22"/>
-        </w:rPr>
-        <w:t xml:space="preserve">and external </w:t>
-      </w:r>
-      <w:r>
-        <w:rPr>
-          <w:color w:val="000000"/>
-          <w:sz w:val="22"/>
-          <w:szCs w:val="22"/>
-        </w:rPr>
-        <w:t>marketing pr</w:t>
-      </w:r>
-      <w:r>
-        <w:rPr>
-          <w:color w:val="000000"/>
-          <w:sz w:val="22"/>
-          <w:szCs w:val="22"/>
-        </w:rPr>
-        <w:t>oducts for the new business mana</w:t>
-      </w:r>
-      <w:r>
-        <w:rPr>
-          <w:color w:val="000000"/>
-          <w:sz w:val="22"/>
-          <w:szCs w:val="22"/>
-        </w:rPr>
-        <w:t>gers</w:t>
-      </w:r>
-      <w:r>
-        <w:rPr>
-          <w:color w:val="000000"/>
-          <w:sz w:val="22"/>
-          <w:szCs w:val="22"/>
-        </w:rPr>
-        <w:t>,</w:t>
-      </w:r>
-      <w:r>
-        <w:rPr>
-          <w:color w:val="000000"/>
-          <w:sz w:val="22"/>
-          <w:szCs w:val="22"/>
-        </w:rPr>
-        <w:t xml:space="preserve"> for example</w:t>
-      </w:r>
-      <w:r>
-        <w:rPr>
-          <w:color w:val="000000"/>
-          <w:sz w:val="22"/>
-          <w:szCs w:val="22"/>
-        </w:rPr>
-        <w:t xml:space="preserve"> digital marketing books, mockup websites, and presentations.</w:t>
-      </w:r>
-      <w:r>
-        <w:rPr>
-          <w:color w:val="000000"/>
-          <w:sz w:val="22"/>
-          <w:szCs w:val="22"/>
-        </w:rPr>
-        <w:t xml:space="preserve"> </w:t>
-      </w:r>
-      <w:r>
-        <w:rPr>
-          <w:sz w:val="22"/>
-          <w:szCs w:val="22"/>
-        </w:rPr>
-        <w:t>Working with the production team I delivered and executed new ways to present the company with printable and digital capability books, in-hou</w:t>
-      </w:r>
-      <w:r>
-        <w:rPr>
-          <w:sz w:val="22"/>
-          <w:szCs w:val="22"/>
-        </w:rPr>
-        <w:t>se.</w:t>
-      </w:r>
-      <w:r>
-        <w:rPr>
-          <w:sz w:val="22"/>
-          <w:szCs w:val="22"/>
-        </w:rPr>
-        <w:t xml:space="preserve"> Since then, Mo’ Better has acquired New West.</w:t>
-      </w:r>
-    </w:p>
-    <w:p>
-      <w:pPr>
-        <w:pStyle w:val="Textbody"/>
-        <w:spacing w:before="0"/>
-        <w:rPr>
-          <w:sz w:val="22"/>
-          <w:szCs w:val="22"/>
-        </w:rPr>
-      </w:pPr>
-    </w:p>
-    <w:p>
-      <w:pPr>
-        <w:pStyle w:val="Textbody"/>
-        <w:spacing w:before="0"/>
-        <w:rPr>
-          <w:sz w:val="22"/>
-          <w:szCs w:val="22"/>
-        </w:rPr>
-      </w:pPr>
+          <w:b/>
+          <w:sz w:val="22"/>
+          <w:szCs w:val="22"/>
+        </w:rPr>
+      </w:pPr>
+      <w:r>
+        <w:rPr>
+          <w:b/>
+          <w:sz w:val="22"/>
+          <w:szCs w:val="22"/>
+        </w:rPr>
+        <w:t>OCTOBER</w:t>
+      </w:r>
+      <w:r>
+        <w:rPr>
+          <w:b/>
+          <w:sz w:val="22"/>
+          <w:szCs w:val="22"/>
+        </w:rPr>
+        <w:t xml:space="preserve"> 2012</w:t>
+      </w:r>
+      <w:r>
+        <w:rPr>
+          <w:b/>
+          <w:sz w:val="22"/>
+          <w:szCs w:val="22"/>
+        </w:rPr>
+        <w:t xml:space="preserve"> – </w:t>
+      </w:r>
+      <w:r>
+        <w:rPr>
+          <w:b/>
+          <w:sz w:val="22"/>
+          <w:szCs w:val="22"/>
+        </w:rPr>
+        <w:t>MAR</w:t>
+      </w:r>
+      <w:r>
+        <w:rPr>
+          <w:b/>
+          <w:sz w:val="22"/>
+          <w:szCs w:val="22"/>
+        </w:rPr>
+        <w:t xml:space="preserve">CH </w:t>
+      </w:r>
+      <w:r>
+        <w:rPr>
+          <w:b/>
+          <w:sz w:val="22"/>
+          <w:szCs w:val="22"/>
+        </w:rPr>
+        <w:t>2015</w:t>
+      </w:r>
     </w:p>
     <w:p>
       <w:pPr>
@@ -1444,19 +1169,259 @@
         <w:spacing w:before="0"/>
         <w:jc w:val="center"/>
         <w:rPr>
-          <w:b/>
-          <w:sz w:val="22"/>
-          <w:szCs w:val="22"/>
-        </w:rPr>
-      </w:pPr>
-      <w:r>
-        <w:rPr>
-          <w:b/>
-          <w:sz w:val="22"/>
-          <w:szCs w:val="22"/>
-        </w:rPr>
-        <w:t>Web Developer Intern</w:t>
-      </w:r>
+          <w:sz w:val="22"/>
+          <w:szCs w:val="22"/>
+        </w:rPr>
+      </w:pPr>
+      <w:r>
+        <w:rPr>
+          <w:sz w:val="22"/>
+          <w:szCs w:val="22"/>
+        </w:rPr>
+        <w:t>NEW WEST, LLC</w:t>
+      </w:r>
+      <w:r>
+        <w:rPr>
+          <w:sz w:val="22"/>
+          <w:szCs w:val="22"/>
+        </w:rPr>
+        <w:t xml:space="preserve"> </w:t>
+      </w:r>
+      <w:r>
+        <w:rPr>
+          <w:sz w:val="22"/>
+          <w:szCs w:val="22"/>
+        </w:rPr>
+        <w:t>- LOUISVILLE, KENTUCKY</w:t>
+      </w:r>
+    </w:p>
+    <w:p>
+      <w:pPr>
+        <w:pStyle w:val="Textbody"/>
+        <w:rPr>
+          <w:sz w:val="22"/>
+          <w:szCs w:val="22"/>
+        </w:rPr>
+      </w:pPr>
+      <w:r>
+        <w:rPr>
+          <w:sz w:val="22"/>
+          <w:szCs w:val="22"/>
+        </w:rPr>
+        <w:t>I a</w:t>
+      </w:r>
+      <w:r>
+        <w:rPr>
+          <w:sz w:val="22"/>
+          <w:szCs w:val="22"/>
+        </w:rPr>
+        <w:t>pplied software</w:t>
+      </w:r>
+      <w:r>
+        <w:rPr>
+          <w:sz w:val="22"/>
+          <w:szCs w:val="22"/>
+        </w:rPr>
+        <w:t xml:space="preserve"> and updated all of the systems at the company. I</w:t>
+      </w:r>
+      <w:r>
+        <w:rPr>
+          <w:sz w:val="22"/>
+          <w:szCs w:val="22"/>
+        </w:rPr>
+        <w:t xml:space="preserve"> m</w:t>
+      </w:r>
+      <w:r>
+        <w:rPr>
+          <w:sz w:val="22"/>
+          <w:szCs w:val="22"/>
+        </w:rPr>
+        <w:t xml:space="preserve">ade edits and designed print ads, </w:t>
+      </w:r>
+      <w:r>
+        <w:rPr>
+          <w:sz w:val="22"/>
+          <w:szCs w:val="22"/>
+        </w:rPr>
+        <w:t xml:space="preserve">web </w:t>
+      </w:r>
+      <w:bookmarkStart w:id="0" w:name="_GoBack"/>
+      <w:r>
+        <w:rPr>
+          <w:sz w:val="22"/>
+          <w:szCs w:val="22"/>
+        </w:rPr>
+        <w:t xml:space="preserve">banner </w:t>
+      </w:r>
+      <w:r>
+        <w:rPr>
+          <w:sz w:val="22"/>
+          <w:szCs w:val="22"/>
+        </w:rPr>
+        <w:t xml:space="preserve">ads, </w:t>
+      </w:r>
+      <w:r>
+        <w:rPr>
+          <w:sz w:val="22"/>
+          <w:szCs w:val="22"/>
+        </w:rPr>
+        <w:t xml:space="preserve">social media ads, banner shade ads, </w:t>
+      </w:r>
+      <w:r>
+        <w:rPr>
+          <w:sz w:val="22"/>
+          <w:szCs w:val="22"/>
+        </w:rPr>
+        <w:t>billboard</w:t>
+      </w:r>
+      <w:r>
+        <w:rPr>
+          <w:sz w:val="22"/>
+          <w:szCs w:val="22"/>
+        </w:rPr>
+        <w:t xml:space="preserve"> ads, program books, brochures and</w:t>
+      </w:r>
+      <w:r>
+        <w:rPr>
+          <w:sz w:val="22"/>
+          <w:szCs w:val="22"/>
+        </w:rPr>
+        <w:t xml:space="preserve"> developed and </w:t>
+      </w:r>
+      <w:r>
+        <w:rPr>
+          <w:sz w:val="22"/>
+          <w:szCs w:val="22"/>
+        </w:rPr>
+        <w:t xml:space="preserve">because I was the only employee who could build Joomla websites, I </w:t>
+      </w:r>
+      <w:r>
+        <w:rPr>
+          <w:sz w:val="22"/>
+          <w:szCs w:val="22"/>
+        </w:rPr>
+        <w:t>maintained a few CMS</w:t>
+      </w:r>
+      <w:r>
+        <w:rPr>
+          <w:sz w:val="22"/>
+          <w:szCs w:val="22"/>
+        </w:rPr>
+        <w:t xml:space="preserve"> websites internally for the company and externally for clients. </w:t>
+      </w:r>
+      <w:r>
+        <w:rPr>
+          <w:sz w:val="22"/>
+          <w:szCs w:val="22"/>
+        </w:rPr>
+        <w:t>I provided</w:t>
+      </w:r>
+      <w:r>
+        <w:rPr>
+          <w:sz w:val="22"/>
+          <w:szCs w:val="22"/>
+        </w:rPr>
+        <w:t xml:space="preserve"> the new </w:t>
+      </w:r>
+      <w:r>
+        <w:rPr>
+          <w:sz w:val="22"/>
+          <w:szCs w:val="22"/>
+        </w:rPr>
+        <w:t>business</w:t>
+      </w:r>
+      <w:r>
+        <w:rPr>
+          <w:sz w:val="22"/>
+          <w:szCs w:val="22"/>
+        </w:rPr>
+        <w:t xml:space="preserve"> team </w:t>
+      </w:r>
+      <w:r>
+        <w:rPr>
+          <w:sz w:val="22"/>
+          <w:szCs w:val="22"/>
+        </w:rPr>
+        <w:t>with physical copies of our capabilities</w:t>
+      </w:r>
+      <w:r>
+        <w:rPr>
+          <w:sz w:val="22"/>
+          <w:szCs w:val="22"/>
+        </w:rPr>
+        <w:t xml:space="preserve"> books</w:t>
+      </w:r>
+      <w:r>
+        <w:rPr>
+          <w:sz w:val="22"/>
+          <w:szCs w:val="22"/>
+        </w:rPr>
+        <w:t xml:space="preserve"> in a short period of time and stay</w:t>
+      </w:r>
+      <w:r>
+        <w:rPr>
+          <w:sz w:val="22"/>
+          <w:szCs w:val="22"/>
+        </w:rPr>
+        <w:t xml:space="preserve">ed well </w:t>
+      </w:r>
+      <w:r>
+        <w:rPr>
+          <w:sz w:val="22"/>
+          <w:szCs w:val="22"/>
+        </w:rPr>
+        <w:t>over</w:t>
+      </w:r>
+      <w:r>
+        <w:rPr>
+          <w:sz w:val="22"/>
+          <w:szCs w:val="22"/>
+        </w:rPr>
+        <w:t xml:space="preserve"> time,</w:t>
+      </w:r>
+      <w:r>
+        <w:rPr>
+          <w:sz w:val="22"/>
+          <w:szCs w:val="22"/>
+        </w:rPr>
+        <w:t xml:space="preserve"> if needed</w:t>
+      </w:r>
+      <w:r>
+        <w:rPr>
+          <w:sz w:val="22"/>
+          <w:szCs w:val="22"/>
+        </w:rPr>
+        <w:t>.</w:t>
+      </w:r>
+      <w:r>
+        <w:rPr>
+          <w:sz w:val="22"/>
+          <w:szCs w:val="22"/>
+        </w:rPr>
+        <w:t xml:space="preserve"> </w:t>
+      </w:r>
+      <w:r>
+        <w:rPr>
+          <w:sz w:val="22"/>
+          <w:szCs w:val="22"/>
+        </w:rPr>
+        <w:t xml:space="preserve">Working with the production team I delivered and executed new ways to present the company </w:t>
+      </w:r>
+      <w:r>
+        <w:rPr>
+          <w:sz w:val="22"/>
+          <w:szCs w:val="22"/>
+        </w:rPr>
+        <w:t>by using new presentation software and coming up with an idea to turn our physical capability books into a digital book to embed into our website and to email out</w:t>
+      </w:r>
+      <w:r>
+        <w:rPr>
+          <w:sz w:val="22"/>
+          <w:szCs w:val="22"/>
+        </w:rPr>
+        <w:t>.</w:t>
+      </w:r>
+      <w:bookmarkEnd w:id="0"/>
     </w:p>
     <w:p>
       <w:pPr>
@@ -1475,7 +1440,8 @@
           <w:sz w:val="22"/>
           <w:szCs w:val="22"/>
         </w:rPr>
-        <w:t>MARCH 2010 – DECEMBER 2011</w:t>
+        <w:lastRenderedPageBreak/>
+        <w:t>New Media Developer</w:t>
       </w:r>
     </w:p>
     <w:p>
@@ -1484,16 +1450,284 @@
         <w:spacing w:before="0"/>
         <w:jc w:val="center"/>
         <w:rPr>
-          <w:sz w:val="22"/>
-          <w:szCs w:val="22"/>
-        </w:rPr>
-      </w:pPr>
-      <w:r>
-        <w:rPr>
-          <w:sz w:val="22"/>
-          <w:szCs w:val="22"/>
-        </w:rPr>
-        <w:t>KENTUCKY STATE UNIVERSITY- FRANKFORT, KENTUCKY</w:t>
+          <w:b/>
+          <w:sz w:val="22"/>
+          <w:szCs w:val="22"/>
+        </w:rPr>
+      </w:pPr>
+      <w:r>
+        <w:rPr>
+          <w:b/>
+          <w:sz w:val="22"/>
+          <w:szCs w:val="22"/>
+        </w:rPr>
+        <w:t>JANUARY</w:t>
+      </w:r>
+      <w:r>
+        <w:rPr>
+          <w:b/>
+          <w:sz w:val="22"/>
+          <w:szCs w:val="22"/>
+        </w:rPr>
+        <w:t xml:space="preserve"> 2012</w:t>
+      </w:r>
+      <w:r>
+        <w:rPr>
+          <w:b/>
+          <w:sz w:val="22"/>
+          <w:szCs w:val="22"/>
+        </w:rPr>
+        <w:t xml:space="preserve"> – OCTOBER 2012</w:t>
+      </w:r>
+    </w:p>
+    <w:p>
+      <w:pPr>
+        <w:pStyle w:val="Textbody"/>
+        <w:spacing w:before="0"/>
+        <w:jc w:val="center"/>
+        <w:rPr>
+          <w:sz w:val="22"/>
+          <w:szCs w:val="22"/>
+        </w:rPr>
+      </w:pPr>
+      <w:r>
+        <w:rPr>
+          <w:sz w:val="22"/>
+          <w:szCs w:val="22"/>
+        </w:rPr>
+        <w:t>MO’ BETTER MARKETING, LLC</w:t>
+      </w:r>
+      <w:r>
+        <w:rPr>
+          <w:sz w:val="22"/>
+          <w:szCs w:val="22"/>
+        </w:rPr>
+        <w:t xml:space="preserve"> </w:t>
+      </w:r>
+      <w:r>
+        <w:rPr>
+          <w:sz w:val="22"/>
+          <w:szCs w:val="22"/>
+        </w:rPr>
+        <w:t>- LOUISVILLE, KENTUCKY</w:t>
+      </w:r>
+    </w:p>
+    <w:p>
+      <w:pPr>
+        <w:pStyle w:val="Textbody"/>
+        <w:rPr>
+          <w:sz w:val="22"/>
+          <w:szCs w:val="22"/>
+        </w:rPr>
+      </w:pPr>
+      <w:r>
+        <w:rPr>
+          <w:sz w:val="22"/>
+          <w:szCs w:val="22"/>
+        </w:rPr>
+        <w:t xml:space="preserve">I applied software and updated all of the systems at the company.  </w:t>
+      </w:r>
+      <w:r>
+        <w:rPr>
+          <w:sz w:val="22"/>
+          <w:szCs w:val="22"/>
+        </w:rPr>
+        <w:t xml:space="preserve">Because I was the only designer and developer at the company, </w:t>
+      </w:r>
+      <w:r>
+        <w:rPr>
+          <w:color w:val="000000"/>
+          <w:sz w:val="22"/>
+          <w:szCs w:val="22"/>
+        </w:rPr>
+        <w:t xml:space="preserve">I designed and developed internal </w:t>
+      </w:r>
+      <w:r>
+        <w:rPr>
+          <w:color w:val="000000"/>
+          <w:sz w:val="22"/>
+          <w:szCs w:val="22"/>
+        </w:rPr>
+        <w:t xml:space="preserve">and external </w:t>
+      </w:r>
+      <w:r>
+        <w:rPr>
+          <w:color w:val="000000"/>
+          <w:sz w:val="22"/>
+          <w:szCs w:val="22"/>
+        </w:rPr>
+        <w:t>marketing pr</w:t>
+      </w:r>
+      <w:r>
+        <w:rPr>
+          <w:color w:val="000000"/>
+          <w:sz w:val="22"/>
+          <w:szCs w:val="22"/>
+        </w:rPr>
+        <w:t>oducts for the new business mana</w:t>
+      </w:r>
+      <w:r>
+        <w:rPr>
+          <w:color w:val="000000"/>
+          <w:sz w:val="22"/>
+          <w:szCs w:val="22"/>
+        </w:rPr>
+        <w:t>gers</w:t>
+      </w:r>
+      <w:r>
+        <w:rPr>
+          <w:color w:val="000000"/>
+          <w:sz w:val="22"/>
+          <w:szCs w:val="22"/>
+        </w:rPr>
+        <w:t>,</w:t>
+      </w:r>
+      <w:r>
+        <w:rPr>
+          <w:color w:val="000000"/>
+          <w:sz w:val="22"/>
+          <w:szCs w:val="22"/>
+        </w:rPr>
+        <w:t xml:space="preserve"> for example</w:t>
+      </w:r>
+      <w:r>
+        <w:rPr>
+          <w:color w:val="000000"/>
+          <w:sz w:val="22"/>
+          <w:szCs w:val="22"/>
+        </w:rPr>
+        <w:t xml:space="preserve"> digital marketing books, mockup websites, and presentations.</w:t>
+      </w:r>
+      <w:r>
+        <w:rPr>
+          <w:color w:val="000000"/>
+          <w:sz w:val="22"/>
+          <w:szCs w:val="22"/>
+        </w:rPr>
+        <w:t xml:space="preserve"> </w:t>
+      </w:r>
+      <w:r>
+        <w:rPr>
+          <w:sz w:val="22"/>
+          <w:szCs w:val="22"/>
+        </w:rPr>
+        <w:t>Working with the production team I delivered and executed new ways to present the company with printable and digital capability books, in-hou</w:t>
+      </w:r>
+      <w:r>
+        <w:rPr>
+          <w:sz w:val="22"/>
+          <w:szCs w:val="22"/>
+        </w:rPr>
+        <w:t>se.</w:t>
+      </w:r>
+      <w:r>
+        <w:rPr>
+          <w:sz w:val="22"/>
+          <w:szCs w:val="22"/>
+        </w:rPr>
+        <w:t xml:space="preserve"> Since then, Mo’ Better has acquired New West.</w:t>
+      </w:r>
+    </w:p>
+    <w:p>
+      <w:pPr>
+        <w:pStyle w:val="Textbody"/>
+        <w:spacing w:before="0"/>
+        <w:rPr>
+          <w:sz w:val="22"/>
+          <w:szCs w:val="22"/>
+        </w:rPr>
+      </w:pPr>
+    </w:p>
+    <w:p>
+      <w:pPr>
+        <w:pStyle w:val="Textbody"/>
+        <w:spacing w:before="0"/>
+        <w:rPr>
+          <w:sz w:val="22"/>
+          <w:szCs w:val="22"/>
+        </w:rPr>
+      </w:pPr>
+    </w:p>
+    <w:p>
+      <w:pPr>
+        <w:pStyle w:val="Textbody"/>
+        <w:spacing w:before="0"/>
+        <w:rPr>
+          <w:sz w:val="22"/>
+          <w:szCs w:val="22"/>
+        </w:rPr>
+      </w:pPr>
+    </w:p>
+    <w:p>
+      <w:pPr>
+        <w:pStyle w:val="Textbody"/>
+        <w:spacing w:before="0"/>
+        <w:jc w:val="center"/>
+        <w:rPr>
+          <w:b/>
+          <w:sz w:val="22"/>
+          <w:szCs w:val="22"/>
+        </w:rPr>
+      </w:pPr>
+      <w:r>
+        <w:rPr>
+          <w:b/>
+          <w:sz w:val="22"/>
+          <w:szCs w:val="22"/>
+        </w:rPr>
+        <w:t>Web Developer Intern</w:t>
+      </w:r>
+    </w:p>
+    <w:p>
+      <w:pPr>
+        <w:pStyle w:val="Textbody"/>
+        <w:spacing w:before="0"/>
+        <w:jc w:val="center"/>
+        <w:rPr>
+          <w:b/>
+          <w:sz w:val="22"/>
+          <w:szCs w:val="22"/>
+        </w:rPr>
+      </w:pPr>
+      <w:r>
+        <w:rPr>
+          <w:b/>
+          <w:sz w:val="22"/>
+          <w:szCs w:val="22"/>
+        </w:rPr>
+        <w:t>MARCH 2010 – DECEMBER 2011</w:t>
+      </w:r>
+    </w:p>
+    <w:p>
+      <w:pPr>
+        <w:pStyle w:val="Textbody"/>
+        <w:spacing w:before="0"/>
+        <w:jc w:val="center"/>
+        <w:rPr>
+          <w:sz w:val="22"/>
+          <w:szCs w:val="22"/>
+        </w:rPr>
+      </w:pPr>
+      <w:r>
+        <w:rPr>
+          <w:sz w:val="22"/>
+          <w:szCs w:val="22"/>
+        </w:rPr>
+        <w:t>KENTUCKY STATE UNIVERSITY</w:t>
+      </w:r>
+      <w:r>
+        <w:rPr>
+          <w:sz w:val="22"/>
+          <w:szCs w:val="22"/>
+        </w:rPr>
+        <w:t xml:space="preserve"> </w:t>
+      </w:r>
+      <w:r>
+        <w:rPr>
+          <w:sz w:val="22"/>
+          <w:szCs w:val="22"/>
+        </w:rPr>
+        <w:t>- FRANKFORT, KENTUCKY</w:t>
       </w:r>
     </w:p>
     <w:p>
@@ -1753,8 +1987,9 @@
           <w:sz w:val="26"/>
           <w:szCs w:val="26"/>
         </w:rPr>
-        <w:t>Code Louisville</w:t>
-      </w:r>
+        <w:t xml:space="preserve">Code </w:t>
+      </w:r>
+      <w:proofErr w:type="gramStart"/>
       <w:r>
         <w:rPr>
           <w:rFonts w:eastAsia="PerpetuaTitlingMT-Bold" w:cs="PerpetuaTitlingMT-Bold"/>
@@ -1763,6 +1998,16 @@
           <w:sz w:val="26"/>
           <w:szCs w:val="26"/>
         </w:rPr>
+        <w:t>Louisville</w:t>
+      </w:r>
+      <w:r>
+        <w:rPr>
+          <w:rFonts w:eastAsia="PerpetuaTitlingMT-Bold" w:cs="PerpetuaTitlingMT-Bold"/>
+          <w:b/>
+          <w:bCs/>
+          <w:sz w:val="26"/>
+          <w:szCs w:val="26"/>
+        </w:rPr>
         <w:t xml:space="preserve"> </w:t>
       </w:r>
       <w:r>
@@ -1773,8 +2018,9 @@
           <w:i/>
           <w:szCs w:val="24"/>
         </w:rPr>
-        <w:t xml:space="preserve"> July 2015 </w:t>
-      </w:r>
+        <w:t xml:space="preserve"> January</w:t>
+      </w:r>
+      <w:proofErr w:type="gramEnd"/>
       <w:r>
         <w:rPr>
           <w:rFonts w:eastAsia="PerpetuaTitlingMT-Bold" w:cs="PerpetuaTitlingMT-Bold"/>
@@ -1783,37 +2029,7 @@
           <w:i/>
           <w:szCs w:val="24"/>
         </w:rPr>
-        <w:t>–</w:t>
-      </w:r>
-      <w:r>
-        <w:rPr>
-          <w:rFonts w:eastAsia="PerpetuaTitlingMT-Bold" w:cs="PerpetuaTitlingMT-Bold"/>
-          <w:b/>
-          <w:bCs/>
-          <w:i/>
-          <w:szCs w:val="24"/>
-        </w:rPr>
-        <w:t xml:space="preserve"> </w:t>
-      </w:r>
-      <w:r>
-        <w:rPr>
-          <w:rFonts w:eastAsia="PerpetuaTitlingMT-Bold" w:cs="PerpetuaTitlingMT-Bold"/>
-          <w:b/>
-          <w:bCs/>
-          <w:i/>
-          <w:szCs w:val="24"/>
-        </w:rPr>
-        <w:t>September 2015</w:t>
-      </w:r>
-      <w:r>
-        <w:rPr>
-          <w:rFonts w:eastAsia="PerpetuaTitlingMT-Bold" w:cs="PerpetuaTitlingMT-Bold"/>
-          <w:b/>
-          <w:bCs/>
-          <w:i/>
-          <w:szCs w:val="24"/>
-        </w:rPr>
-        <w:t xml:space="preserve"> </w:t>
+        <w:t xml:space="preserve"> 2016 – Current </w:t>
       </w:r>
     </w:p>
     <w:p>
@@ -1833,48 +2049,40 @@
           <w:bCs/>
           <w:szCs w:val="24"/>
         </w:rPr>
-        <w:t>Front-</w:t>
-      </w:r>
-      <w:bookmarkStart w:id="0" w:name="_GoBack"/>
-      <w:bookmarkEnd w:id="0"/>
-      <w:r>
-        <w:rPr>
-          <w:rFonts w:eastAsia="PerpetuaTitlingMT-Bold" w:cs="PerpetuaTitlingMT-Bold"/>
-          <w:b/>
+        <w:t>Android Development &amp; PHP</w:t>
+      </w:r>
+    </w:p>
+    <w:p>
+      <w:pPr>
+        <w:pStyle w:val="Standard"/>
+        <w:rPr>
+          <w:rFonts w:eastAsia="PerpetuaTitlingMT-Bold" w:cs="PerpetuaTitlingMT-Bold"/>
           <w:bCs/>
-          <w:szCs w:val="24"/>
-        </w:rPr>
-        <w:t>End Web Development</w:t>
-      </w:r>
+          <w:sz w:val="22"/>
+          <w:szCs w:val="22"/>
+        </w:rPr>
+      </w:pPr>
+      <w:proofErr w:type="spellStart"/>
       <w:r>
         <w:rPr>
           <w:rFonts w:eastAsia="PerpetuaTitlingMT-Bold" w:cs="PerpetuaTitlingMT-Bold"/>
           <w:b/>
           <w:bCs/>
-          <w:szCs w:val="24"/>
-        </w:rPr>
-        <w:t xml:space="preserve"> Track</w:t>
-      </w:r>
-    </w:p>
-    <w:p>
-      <w:pPr>
-        <w:pStyle w:val="Standard"/>
-        <w:rPr>
-          <w:rFonts w:eastAsia="PerpetuaTitlingMT-Bold" w:cs="PerpetuaTitlingMT-Bold"/>
+          <w:sz w:val="22"/>
+          <w:szCs w:val="22"/>
+        </w:rPr>
+        <w:t>Treehouse</w:t>
+      </w:r>
+      <w:proofErr w:type="spellEnd"/>
+      <w:r>
+        <w:rPr>
+          <w:rFonts w:eastAsia="PerpetuaTitlingMT-Bold" w:cs="PerpetuaTitlingMT-Bold"/>
+          <w:b/>
           <w:bCs/>
           <w:sz w:val="22"/>
           <w:szCs w:val="22"/>
         </w:rPr>
-      </w:pPr>
-      <w:r>
-        <w:rPr>
-          <w:rFonts w:eastAsia="PerpetuaTitlingMT-Bold" w:cs="PerpetuaTitlingMT-Bold"/>
-          <w:b/>
-          <w:bCs/>
-          <w:sz w:val="22"/>
-          <w:szCs w:val="22"/>
-        </w:rPr>
-        <w:t xml:space="preserve">Treehouse Member: </w:t>
+        <w:t xml:space="preserve"> Member: </w:t>
       </w:r>
       <w:hyperlink r:id="rId9" w:history="1">
         <w:r>
@@ -1894,6 +2102,227 @@
         <w:pStyle w:val="Standard"/>
         <w:rPr>
           <w:rFonts w:eastAsia="PerpetuaTitlingMT-Bold" w:cs="PerpetuaTitlingMT-Bold"/>
+          <w:b/>
+          <w:bCs/>
+          <w:sz w:val="26"/>
+          <w:szCs w:val="26"/>
+        </w:rPr>
+      </w:pPr>
+    </w:p>
+    <w:p>
+      <w:pPr>
+        <w:pStyle w:val="Standard"/>
+        <w:rPr>
+          <w:rFonts w:eastAsia="PerpetuaTitlingMT-Bold" w:cs="PerpetuaTitlingMT-Bold"/>
+          <w:b/>
+          <w:bCs/>
+          <w:sz w:val="26"/>
+          <w:szCs w:val="26"/>
+        </w:rPr>
+      </w:pPr>
+      <w:r>
+        <w:rPr>
+          <w:rFonts w:eastAsia="PerpetuaTitlingMT-Bold" w:cs="PerpetuaTitlingMT-Bold"/>
+          <w:b/>
+          <w:bCs/>
+          <w:sz w:val="26"/>
+          <w:szCs w:val="26"/>
+        </w:rPr>
+        <w:br/>
+      </w:r>
+    </w:p>
+    <w:p>
+      <w:pPr>
+        <w:pStyle w:val="Standard"/>
+        <w:rPr>
+          <w:rFonts w:eastAsia="PerpetuaTitlingMT-Bold" w:cs="PerpetuaTitlingMT-Bold"/>
+          <w:b/>
+          <w:bCs/>
+          <w:i/>
+          <w:szCs w:val="24"/>
+        </w:rPr>
+      </w:pPr>
+      <w:r>
+        <w:rPr>
+          <w:rFonts w:eastAsia="PerpetuaTitlingMT-Bold" w:cs="PerpetuaTitlingMT-Bold"/>
+          <w:b/>
+          <w:bCs/>
+          <w:sz w:val="26"/>
+          <w:szCs w:val="26"/>
+        </w:rPr>
+        <w:t xml:space="preserve">Code </w:t>
+      </w:r>
+      <w:proofErr w:type="gramStart"/>
+      <w:r>
+        <w:rPr>
+          <w:rFonts w:eastAsia="PerpetuaTitlingMT-Bold" w:cs="PerpetuaTitlingMT-Bold"/>
+          <w:b/>
+          <w:bCs/>
+          <w:sz w:val="26"/>
+          <w:szCs w:val="26"/>
+        </w:rPr>
+        <w:t>Louisville</w:t>
+      </w:r>
+      <w:r>
+        <w:rPr>
+          <w:rFonts w:eastAsia="PerpetuaTitlingMT-Bold" w:cs="PerpetuaTitlingMT-Bold"/>
+          <w:b/>
+          <w:bCs/>
+          <w:sz w:val="26"/>
+          <w:szCs w:val="26"/>
+        </w:rPr>
+        <w:t xml:space="preserve"> </w:t>
+      </w:r>
+      <w:r>
+        <w:rPr>
+          <w:rFonts w:eastAsia="PerpetuaTitlingMT-Bold" w:cs="PerpetuaTitlingMT-Bold"/>
+          <w:b/>
+          <w:bCs/>
+          <w:i/>
+          <w:szCs w:val="24"/>
+        </w:rPr>
+        <w:t xml:space="preserve"> July</w:t>
+      </w:r>
+      <w:proofErr w:type="gramEnd"/>
+      <w:r>
+        <w:rPr>
+          <w:rFonts w:eastAsia="PerpetuaTitlingMT-Bold" w:cs="PerpetuaTitlingMT-Bold"/>
+          <w:b/>
+          <w:bCs/>
+          <w:i/>
+          <w:szCs w:val="24"/>
+        </w:rPr>
+        <w:t xml:space="preserve"> 2015 </w:t>
+      </w:r>
+      <w:r>
+        <w:rPr>
+          <w:rFonts w:eastAsia="PerpetuaTitlingMT-Bold" w:cs="PerpetuaTitlingMT-Bold"/>
+          <w:b/>
+          <w:bCs/>
+          <w:i/>
+          <w:szCs w:val="24"/>
+        </w:rPr>
+        <w:t>–</w:t>
+      </w:r>
+      <w:r>
+        <w:rPr>
+          <w:rFonts w:eastAsia="PerpetuaTitlingMT-Bold" w:cs="PerpetuaTitlingMT-Bold"/>
+          <w:b/>
+          <w:bCs/>
+          <w:i/>
+          <w:szCs w:val="24"/>
+        </w:rPr>
+        <w:t xml:space="preserve"> </w:t>
+      </w:r>
+      <w:r>
+        <w:rPr>
+          <w:rFonts w:eastAsia="PerpetuaTitlingMT-Bold" w:cs="PerpetuaTitlingMT-Bold"/>
+          <w:b/>
+          <w:bCs/>
+          <w:i/>
+          <w:szCs w:val="24"/>
+        </w:rPr>
+        <w:t>September 2015</w:t>
+      </w:r>
+      <w:r>
+        <w:rPr>
+          <w:rFonts w:eastAsia="PerpetuaTitlingMT-Bold" w:cs="PerpetuaTitlingMT-Bold"/>
+          <w:b/>
+          <w:bCs/>
+          <w:i/>
+          <w:szCs w:val="24"/>
+        </w:rPr>
+        <w:t xml:space="preserve"> </w:t>
+      </w:r>
+    </w:p>
+    <w:p>
+      <w:pPr>
+        <w:pStyle w:val="Standard"/>
+        <w:rPr>
+          <w:rFonts w:eastAsia="PerpetuaTitlingMT-Bold" w:cs="PerpetuaTitlingMT-Bold"/>
+          <w:b/>
+          <w:bCs/>
+          <w:szCs w:val="24"/>
+        </w:rPr>
+      </w:pPr>
+      <w:r>
+        <w:rPr>
+          <w:rFonts w:eastAsia="PerpetuaTitlingMT-Bold" w:cs="PerpetuaTitlingMT-Bold"/>
+          <w:b/>
+          <w:bCs/>
+          <w:szCs w:val="24"/>
+        </w:rPr>
+        <w:t>Front-</w:t>
+      </w:r>
+      <w:r>
+        <w:rPr>
+          <w:rFonts w:eastAsia="PerpetuaTitlingMT-Bold" w:cs="PerpetuaTitlingMT-Bold"/>
+          <w:b/>
+          <w:bCs/>
+          <w:szCs w:val="24"/>
+        </w:rPr>
+        <w:t>End Web Development</w:t>
+      </w:r>
+      <w:r>
+        <w:rPr>
+          <w:rFonts w:eastAsia="PerpetuaTitlingMT-Bold" w:cs="PerpetuaTitlingMT-Bold"/>
+          <w:b/>
+          <w:bCs/>
+          <w:szCs w:val="24"/>
+        </w:rPr>
+        <w:t xml:space="preserve"> Track</w:t>
+      </w:r>
+    </w:p>
+    <w:p>
+      <w:pPr>
+        <w:pStyle w:val="Standard"/>
+        <w:rPr>
+          <w:rFonts w:eastAsia="PerpetuaTitlingMT-Bold" w:cs="PerpetuaTitlingMT-Bold"/>
+          <w:bCs/>
+          <w:sz w:val="22"/>
+          <w:szCs w:val="22"/>
+        </w:rPr>
+      </w:pPr>
+      <w:proofErr w:type="spellStart"/>
+      <w:r>
+        <w:rPr>
+          <w:rFonts w:eastAsia="PerpetuaTitlingMT-Bold" w:cs="PerpetuaTitlingMT-Bold"/>
+          <w:b/>
+          <w:bCs/>
+          <w:sz w:val="22"/>
+          <w:szCs w:val="22"/>
+        </w:rPr>
+        <w:t>Treehouse</w:t>
+      </w:r>
+      <w:proofErr w:type="spellEnd"/>
+      <w:r>
+        <w:rPr>
+          <w:rFonts w:eastAsia="PerpetuaTitlingMT-Bold" w:cs="PerpetuaTitlingMT-Bold"/>
+          <w:b/>
+          <w:bCs/>
+          <w:sz w:val="22"/>
+          <w:szCs w:val="22"/>
+        </w:rPr>
+        <w:t xml:space="preserve"> Member: </w:t>
+      </w:r>
+      <w:hyperlink r:id="rId10" w:history="1">
+        <w:r>
+          <w:rPr>
+            <w:rStyle w:val="Hyperlink"/>
+            <w:rFonts w:eastAsia="PerpetuaTitlingMT-Bold" w:cs="PerpetuaTitlingMT-Bold"/>
+            <w:bCs/>
+            <w:sz w:val="22"/>
+            <w:szCs w:val="22"/>
+          </w:rPr>
+          <w:t>https://teamtreehouse.com/lamaraparker</w:t>
+        </w:r>
+      </w:hyperlink>
+    </w:p>
+    <w:p>
+      <w:pPr>
+        <w:pStyle w:val="Standard"/>
+        <w:rPr>
+          <w:rFonts w:eastAsia="PerpetuaTitlingMT-Bold" w:cs="PerpetuaTitlingMT-Bold"/>
           <w:bCs/>
           <w:sz w:val="22"/>
           <w:szCs w:val="22"/>
@@ -1993,8 +2422,9 @@
           <w:sz w:val="22"/>
           <w:szCs w:val="22"/>
         </w:rPr>
-        <w:t>, Git Basics, HTML Forms, JavaScript Loops, Arrays and Objects, jQuery Basics, Object-Oriented JavaScript, HTML Tables, Interactive Web Pages with JavaScript, HTML Video and Audio, Responsive Layouts, AJAX Basics, Accessibility, Website Optimization,</w:t>
-      </w:r>
+        <w:t xml:space="preserve">, </w:t>
+      </w:r>
+      <w:proofErr w:type="spellStart"/>
       <w:r>
         <w:rPr>
           <w:rFonts w:eastAsia="PerpetuaTitlingMT-Bold" w:cs="PerpetuaTitlingMT-Bold"/>
@@ -2002,6 +2432,45 @@
           <w:sz w:val="22"/>
           <w:szCs w:val="22"/>
         </w:rPr>
+        <w:t>Git</w:t>
+      </w:r>
+      <w:proofErr w:type="spellEnd"/>
+      <w:r>
+        <w:rPr>
+          <w:rFonts w:eastAsia="PerpetuaTitlingMT-Bold" w:cs="PerpetuaTitlingMT-Bold"/>
+          <w:bCs/>
+          <w:sz w:val="22"/>
+          <w:szCs w:val="22"/>
+        </w:rPr>
+        <w:t xml:space="preserve"> Basics, HTML Forms, JavaScript Loops, Arrays and Objects, </w:t>
+      </w:r>
+      <w:proofErr w:type="spellStart"/>
+      <w:r>
+        <w:rPr>
+          <w:rFonts w:eastAsia="PerpetuaTitlingMT-Bold" w:cs="PerpetuaTitlingMT-Bold"/>
+          <w:bCs/>
+          <w:sz w:val="22"/>
+          <w:szCs w:val="22"/>
+        </w:rPr>
+        <w:t>jQuery</w:t>
+      </w:r>
+      <w:proofErr w:type="spellEnd"/>
+      <w:r>
+        <w:rPr>
+          <w:rFonts w:eastAsia="PerpetuaTitlingMT-Bold" w:cs="PerpetuaTitlingMT-Bold"/>
+          <w:bCs/>
+          <w:sz w:val="22"/>
+          <w:szCs w:val="22"/>
+        </w:rPr>
+        <w:t xml:space="preserve"> Basics, Object-Oriented JavaScript, HTML Tables, Interactive Web Pages with JavaScript, HTML Video and Audio, Responsive Layouts, AJAX Basics, Accessibility, Website Optimization,</w:t>
+      </w:r>
+      <w:r>
+        <w:rPr>
+          <w:rFonts w:eastAsia="PerpetuaTitlingMT-Bold" w:cs="PerpetuaTitlingMT-Bold"/>
+          <w:bCs/>
+          <w:sz w:val="22"/>
+          <w:szCs w:val="22"/>
+        </w:rPr>
         <w:t xml:space="preserve"> Front End Performance Optimization, Framework Basics and Angular JS</w:t>
       </w:r>
       <w:r>
@@ -2013,6 +2482,18 @@
         </w:rPr>
         <w:t>.</w:t>
       </w:r>
+    </w:p>
+    <w:p>
+      <w:pPr>
+        <w:pStyle w:val="Standard"/>
+        <w:rPr>
+          <w:rFonts w:eastAsia="PerpetuaTitlingMT-Bold" w:cs="PerpetuaTitlingMT-Bold"/>
+          <w:b/>
+          <w:bCs/>
+          <w:sz w:val="22"/>
+          <w:szCs w:val="22"/>
+        </w:rPr>
+      </w:pPr>
     </w:p>
     <w:p>
       <w:pPr>
@@ -2055,7 +2536,17 @@
           <w:sz w:val="26"/>
           <w:szCs w:val="26"/>
         </w:rPr>
-        <w:t>Kentucky State University</w:t>
+        <w:t xml:space="preserve">Kentucky State </w:t>
+      </w:r>
+      <w:proofErr w:type="gramStart"/>
+      <w:r>
+        <w:rPr>
+          <w:rFonts w:eastAsia="PerpetuaTitlingMT-Bold" w:cs="PerpetuaTitlingMT-Bold"/>
+          <w:b/>
+          <w:sz w:val="26"/>
+          <w:szCs w:val="26"/>
+        </w:rPr>
+        <w:t>University</w:t>
       </w:r>
       <w:r>
         <w:rPr>
@@ -2064,7 +2555,17 @@
           <w:i/>
           <w:szCs w:val="24"/>
         </w:rPr>
-        <w:t xml:space="preserve">  January 2008 – December 2011</w:t>
+        <w:t xml:space="preserve">  January</w:t>
+      </w:r>
+      <w:proofErr w:type="gramEnd"/>
+      <w:r>
+        <w:rPr>
+          <w:rFonts w:eastAsia="PerpetuaTitlingMT-Bold" w:cs="PerpetuaTitlingMT-Bold"/>
+          <w:b/>
+          <w:i/>
+          <w:szCs w:val="24"/>
+        </w:rPr>
+        <w:t xml:space="preserve"> 2008 – December 2011</w:t>
       </w:r>
     </w:p>
     <w:p>
@@ -2117,7 +2618,7 @@
     </w:p>
     <w:sectPr>
       <w:pgSz w:w="12240" w:h="15840"/>
-      <w:pgMar w:top="1008" w:right="1134" w:bottom="1134" w:left="1134" w:header="720" w:footer="720" w:gutter="0"/>
+      <w:pgMar w:top="864" w:right="1138" w:bottom="1138" w:left="1138" w:header="720" w:footer="720" w:gutter="0"/>
       <w:cols w:space="720"/>
     </w:sectPr>
   </w:body>
@@ -5341,7 +5842,7 @@
 </file>
 
 <file path=customXml/itemProps1.xml><?xml version="1.0" encoding="utf-8"?>
-<ds:datastoreItem xmlns:ds="http://schemas.openxmlformats.org/officeDocument/2006/customXml" ds:itemID="{E2245D1D-7A75-2543-B1D5-046637173E52}">
+<ds:datastoreItem xmlns:ds="http://schemas.openxmlformats.org/officeDocument/2006/customXml" ds:itemID="{853B2702-AB52-EA4A-B7B1-4A59D55ED35E}">
   <ds:schemaRefs>
     <ds:schemaRef ds:uri="http://schemas.openxmlformats.org/officeDocument/2006/bibliography"/>
   </ds:schemaRefs>

</xml_diff>